<commit_message>
Update [2023 졸업작품 NonSense 11주차 이서연].docx
</commit_message>
<xml_diff>
--- a/Document/[2023 졸업작품 NonSense 11주차 이서연].docx
+++ b/Document/[2023 졸업작품 NonSense 11주차 이서연].docx
@@ -14,6 +14,7 @@
           <w:szCs w:val="42"/>
         </w:rPr>
       </w:pPr>
+      <w:proofErr w:type="gramStart"/>
       <w:r>
         <w:rPr>
           <w:rFonts w:ascii="굴림" w:eastAsia="굴림" w:hAnsi="굴림" w:cs="굴림" w:hint="eastAsia"/>
@@ -32,7 +33,18 @@
           <w:sz w:val="42"/>
           <w:szCs w:val="42"/>
         </w:rPr>
-        <w:t>의 록</w:t>
+        <w:t>의</w:t>
+      </w:r>
+      <w:proofErr w:type="gramEnd"/>
+      <w:r>
+        <w:rPr>
+          <w:rFonts w:ascii="굴림" w:eastAsia="굴림" w:hAnsi="굴림" w:cs="굴림"/>
+          <w:b/>
+          <w:color w:val="000000"/>
+          <w:sz w:val="42"/>
+          <w:szCs w:val="42"/>
+        </w:rPr>
+        <w:t xml:space="preserve"> 록</w:t>
       </w:r>
     </w:p>
     <w:p>
@@ -954,6 +966,7 @@
                 <w:rFonts w:ascii="굴림" w:eastAsia="굴림" w:hAnsi="굴림" w:cs="굴림"/>
               </w:rPr>
             </w:pPr>
+            <w:proofErr w:type="spellStart"/>
             <w:r>
               <w:rPr>
                 <w:rFonts w:ascii="굴림" w:eastAsia="굴림" w:hAnsi="굴림" w:cs="굴림" w:hint="eastAsia"/>
@@ -964,7 +977,14 @@
               <w:rPr>
                 <w:rFonts w:ascii="굴림" w:eastAsia="굴림" w:hAnsi="굴림" w:cs="굴림"/>
               </w:rPr>
-              <w:t xml:space="preserve">ivox </w:t>
+              <w:t>ivox</w:t>
+            </w:r>
+            <w:proofErr w:type="spellEnd"/>
+            <w:r>
+              <w:rPr>
+                <w:rFonts w:ascii="굴림" w:eastAsia="굴림" w:hAnsi="굴림" w:cs="굴림"/>
+              </w:rPr>
+              <w:t xml:space="preserve"> </w:t>
             </w:r>
             <w:r>
               <w:rPr>
@@ -994,6 +1014,44 @@
           <w:p>
             <w:pPr>
               <w:pStyle w:val="a7"/>
+              <w:numPr>
+                <w:ilvl w:val="0"/>
+                <w:numId w:val="17"/>
+              </w:numPr>
+              <w:spacing w:after="0" w:line="384" w:lineRule="auto"/>
+              <w:ind w:leftChars="0"/>
+              <w:rPr>
+                <w:rFonts w:ascii="굴림" w:eastAsia="굴림" w:hAnsi="굴림" w:cs="굴림"/>
+              </w:rPr>
+            </w:pPr>
+            <w:r>
+              <w:rPr>
+                <w:rFonts w:ascii="굴림" w:eastAsia="굴림" w:hAnsi="굴림" w:cs="굴림" w:hint="eastAsia"/>
+              </w:rPr>
+              <w:t>우선</w:t>
+            </w:r>
+            <w:r>
+              <w:rPr>
+                <w:rFonts w:ascii="굴림" w:eastAsia="굴림" w:hAnsi="굴림" w:cs="굴림"/>
+              </w:rPr>
+              <w:t xml:space="preserve"> 렌더링 관련된 일을 마치고 본격적으로 음성채팅을 구현할</w:t>
+            </w:r>
+            <w:r>
+              <w:rPr>
+                <w:rFonts w:ascii="굴림" w:eastAsia="굴림" w:hAnsi="굴림" w:cs="굴림" w:hint="eastAsia"/>
+              </w:rPr>
+              <w:t xml:space="preserve"> </w:t>
+            </w:r>
+            <w:r>
+              <w:rPr>
+                <w:rFonts w:ascii="굴림" w:eastAsia="굴림" w:hAnsi="굴림" w:cs="굴림"/>
+              </w:rPr>
+              <w:t>때 예제를 참고하여 구현</w:t>
+            </w:r>
+          </w:p>
+          <w:p>
+            <w:pPr>
+              <w:pStyle w:val="a7"/>
               <w:spacing w:after="0" w:line="384" w:lineRule="auto"/>
               <w:ind w:leftChars="0" w:left="1120"/>
               <w:rPr>
@@ -1040,6 +1098,32 @@
           <w:p>
             <w:pPr>
               <w:pStyle w:val="a7"/>
+              <w:numPr>
+                <w:ilvl w:val="0"/>
+                <w:numId w:val="17"/>
+              </w:numPr>
+              <w:spacing w:after="0" w:line="384" w:lineRule="auto"/>
+              <w:ind w:leftChars="0"/>
+              <w:rPr>
+                <w:rFonts w:ascii="굴림" w:eastAsia="굴림" w:hAnsi="굴림" w:cs="굴림"/>
+              </w:rPr>
+            </w:pPr>
+            <w:r>
+              <w:rPr>
+                <w:rFonts w:ascii="굴림" w:eastAsia="굴림" w:hAnsi="굴림" w:cs="굴림" w:hint="eastAsia"/>
+              </w:rPr>
+              <w:t>유니티로</w:t>
+            </w:r>
+            <w:r>
+              <w:rPr>
+                <w:rFonts w:ascii="굴림" w:eastAsia="굴림" w:hAnsi="굴림" w:cs="굴림"/>
+              </w:rPr>
+              <w:t xml:space="preserve"> 모델과 애니메이션을 bin파일로 추출하여 사용</w:t>
+            </w:r>
+          </w:p>
+          <w:p>
+            <w:pPr>
+              <w:pStyle w:val="a7"/>
               <w:spacing w:after="0" w:line="384" w:lineRule="auto"/>
               <w:ind w:leftChars="0" w:left="1120"/>
               <w:rPr>
@@ -1084,6 +1168,44 @@
           <w:p>
             <w:pPr>
               <w:pStyle w:val="a7"/>
+              <w:numPr>
+                <w:ilvl w:val="0"/>
+                <w:numId w:val="17"/>
+              </w:numPr>
+              <w:spacing w:after="0" w:line="384" w:lineRule="auto"/>
+              <w:ind w:leftChars="0"/>
+              <w:rPr>
+                <w:rFonts w:ascii="굴림" w:eastAsia="굴림" w:hAnsi="굴림" w:cs="굴림"/>
+              </w:rPr>
+            </w:pPr>
+            <w:r>
+              <w:rPr>
+                <w:rFonts w:ascii="굴림" w:eastAsia="굴림" w:hAnsi="굴림" w:cs="굴림" w:hint="eastAsia"/>
+              </w:rPr>
+              <w:t>버그를</w:t>
+            </w:r>
+            <w:r>
+              <w:rPr>
+                <w:rFonts w:ascii="굴림" w:eastAsia="굴림" w:hAnsi="굴림" w:cs="굴림"/>
+              </w:rPr>
+              <w:t xml:space="preserve"> 찾고 고쳐서 다음 면담까지 애니메이션이 재생되는</w:t>
+            </w:r>
+            <w:r>
+              <w:rPr>
+                <w:rFonts w:ascii="굴림" w:eastAsia="굴림" w:hAnsi="굴림" w:cs="굴림" w:hint="eastAsia"/>
+              </w:rPr>
+              <w:t xml:space="preserve"> </w:t>
+            </w:r>
+            <w:r>
+              <w:rPr>
+                <w:rFonts w:ascii="굴림" w:eastAsia="굴림" w:hAnsi="굴림" w:cs="굴림"/>
+              </w:rPr>
+              <w:t>것까지 구현</w:t>
+            </w:r>
+          </w:p>
+          <w:p>
+            <w:pPr>
+              <w:pStyle w:val="a7"/>
               <w:spacing w:after="0" w:line="384" w:lineRule="auto"/>
               <w:ind w:leftChars="0" w:left="1120"/>
               <w:rPr>
@@ -1095,6 +1217,7 @@
                 <w:rFonts w:ascii="굴림" w:eastAsia="굴림" w:hAnsi="굴림" w:cs="굴림" w:hint="eastAsia"/>
                 <w:color w:val="E36C0A" w:themeColor="accent6" w:themeShade="BF"/>
               </w:rPr>
+              <w:lastRenderedPageBreak/>
               <w:t>이서연</w:t>
             </w:r>
             <w:r>
@@ -1151,7 +1274,21 @@
               <w:rPr>
                 <w:rFonts w:ascii="굴림" w:eastAsia="굴림" w:hAnsi="굴림" w:cs="굴림" w:hint="eastAsia"/>
               </w:rPr>
-              <w:t xml:space="preserve">툰 쉐이딩 공부 및 구현 </w:t>
+              <w:t xml:space="preserve">툰 </w:t>
+            </w:r>
+            <w:proofErr w:type="spellStart"/>
+            <w:r>
+              <w:rPr>
+                <w:rFonts w:ascii="굴림" w:eastAsia="굴림" w:hAnsi="굴림" w:cs="굴림" w:hint="eastAsia"/>
+              </w:rPr>
+              <w:t>쉐이딩</w:t>
+            </w:r>
+            <w:proofErr w:type="spellEnd"/>
+            <w:r>
+              <w:rPr>
+                <w:rFonts w:ascii="굴림" w:eastAsia="굴림" w:hAnsi="굴림" w:cs="굴림" w:hint="eastAsia"/>
+              </w:rPr>
+              <w:t xml:space="preserve"> 공부 및 구현 </w:t>
             </w:r>
             <w:r>
               <w:rPr>
@@ -1203,6 +1340,26 @@
           <w:p>
             <w:pPr>
               <w:pStyle w:val="a7"/>
+              <w:numPr>
+                <w:ilvl w:val="0"/>
+                <w:numId w:val="17"/>
+              </w:numPr>
+              <w:spacing w:after="0" w:line="384" w:lineRule="auto"/>
+              <w:ind w:leftChars="0"/>
+              <w:rPr>
+                <w:rFonts w:ascii="굴림" w:eastAsia="굴림" w:hAnsi="굴림" w:cs="굴림"/>
+              </w:rPr>
+            </w:pPr>
+            <w:r>
+              <w:rPr>
+                <w:rFonts w:ascii="굴림" w:eastAsia="굴림" w:hAnsi="굴림" w:cs="굴림" w:hint="eastAsia"/>
+              </w:rPr>
+              <w:t>우리가 사용할 만한 쉽고 괜찮은 그림자 알고리즘 공부</w:t>
+            </w:r>
+          </w:p>
+          <w:p>
+            <w:pPr>
+              <w:pStyle w:val="a7"/>
               <w:spacing w:after="0" w:line="384" w:lineRule="auto"/>
               <w:ind w:leftChars="0" w:left="1120"/>
               <w:rPr>
@@ -1259,7 +1416,6 @@
               <w:rPr>
                 <w:rFonts w:ascii="굴림" w:eastAsia="굴림" w:hAnsi="굴림" w:cs="굴림" w:hint="eastAsia"/>
               </w:rPr>
-              <w:lastRenderedPageBreak/>
               <w:t>+</w:t>
             </w:r>
             <w:r>
@@ -1589,7 +1745,19 @@
               <w:rPr>
                 <w:rFonts w:ascii="굴림" w:eastAsia="굴림" w:hAnsi="굴림" w:cs="굴림" w:hint="eastAsia"/>
               </w:rPr>
-              <w:t>이미지 띄우는 방법 및 글자 띄우기 공부 (찾아보는 중이나 아직 미구현)</w:t>
+              <w:t>이미지 띄우는 방법 및 글자 띄우기 공부 (찾아보는 중이나 아직 미</w:t>
+            </w:r>
+            <w:r>
+              <w:rPr>
+                <w:rFonts w:ascii="굴림" w:eastAsia="굴림" w:hAnsi="굴림" w:cs="굴림" w:hint="eastAsia"/>
+              </w:rPr>
+              <w:t xml:space="preserve"> </w:t>
+            </w:r>
+            <w:r>
+              <w:rPr>
+                <w:rFonts w:ascii="굴림" w:eastAsia="굴림" w:hAnsi="굴림" w:cs="굴림" w:hint="eastAsia"/>
+              </w:rPr>
+              <w:t>구현)</w:t>
             </w:r>
           </w:p>
           <w:p>
@@ -1639,7 +1807,21 @@
               <w:rPr>
                 <w:rFonts w:ascii="굴림" w:eastAsia="굴림" w:hAnsi="굴림" w:cs="굴림" w:hint="eastAsia"/>
               </w:rPr>
-              <w:t>맵 설계 (테스트 맵만)</w:t>
+              <w:t xml:space="preserve">맵 설계 (테스트 </w:t>
+            </w:r>
+            <w:proofErr w:type="spellStart"/>
+            <w:r>
+              <w:rPr>
+                <w:rFonts w:ascii="굴림" w:eastAsia="굴림" w:hAnsi="굴림" w:cs="굴림" w:hint="eastAsia"/>
+              </w:rPr>
+              <w:t>맵만</w:t>
+            </w:r>
+            <w:proofErr w:type="spellEnd"/>
+            <w:r>
+              <w:rPr>
+                <w:rFonts w:ascii="굴림" w:eastAsia="굴림" w:hAnsi="굴림" w:cs="굴림" w:hint="eastAsia"/>
+              </w:rPr>
+              <w:t>)</w:t>
             </w:r>
           </w:p>
           <w:p>
@@ -1921,6 +2103,7 @@
                 <w:rFonts w:ascii="굴림" w:eastAsia="굴림" w:hAnsi="굴림" w:cs="굴림" w:hint="eastAsia"/>
                 <w:color w:val="76923C" w:themeColor="accent3" w:themeShade="BF"/>
               </w:rPr>
+              <w:lastRenderedPageBreak/>
               <w:t xml:space="preserve">정롭비 </w:t>
             </w:r>
           </w:p>
@@ -2075,7 +2258,6 @@
                 <w:rFonts w:ascii="굴림" w:eastAsia="굴림" w:hAnsi="굴림" w:cs="굴림" w:hint="eastAsia"/>
                 <w:color w:val="000000"/>
               </w:rPr>
-              <w:lastRenderedPageBreak/>
               <w:t>3</w:t>
             </w:r>
             <w:r>
@@ -2111,7 +2293,23 @@
                 <w:rFonts w:ascii="굴림" w:eastAsia="굴림" w:hAnsi="굴림" w:cs="굴림"/>
                 <w:color w:val="000000"/>
               </w:rPr>
-              <w:t xml:space="preserve">(3:30 ~ ) </w:t>
+              <w:t xml:space="preserve">(3:30 </w:t>
+            </w:r>
+            <w:proofErr w:type="gramStart"/>
+            <w:r>
+              <w:rPr>
+                <w:rFonts w:ascii="굴림" w:eastAsia="굴림" w:hAnsi="굴림" w:cs="굴림"/>
+                <w:color w:val="000000"/>
+              </w:rPr>
+              <w:t>~ )</w:t>
+            </w:r>
+            <w:proofErr w:type="gramEnd"/>
+            <w:r>
+              <w:rPr>
+                <w:rFonts w:ascii="굴림" w:eastAsia="굴림" w:hAnsi="굴림" w:cs="굴림"/>
+                <w:color w:val="000000"/>
+              </w:rPr>
+              <w:t xml:space="preserve"> </w:t>
             </w:r>
             <w:r>
               <w:rPr>
@@ -3792,6 +3990,118 @@
     </w:lvl>
   </w:abstractNum>
   <w:abstractNum w:abstractNumId="13" w15:restartNumberingAfterBreak="0">
+    <w:nsid w:val="5CF55B05"/>
+    <w:multiLevelType w:val="hybridMultilevel"/>
+    <w:tmpl w:val="0062F314"/>
+    <w:lvl w:ilvl="0" w:tplc="B88A0758">
+      <w:numFmt w:val="bullet"/>
+      <w:lvlText w:val="-"/>
+      <w:lvlJc w:val="left"/>
+      <w:pPr>
+        <w:ind w:left="1480" w:hanging="360"/>
+      </w:pPr>
+      <w:rPr>
+        <w:rFonts w:ascii="굴림" w:eastAsia="굴림" w:hAnsi="굴림" w:cs="굴림" w:hint="eastAsia"/>
+      </w:rPr>
+    </w:lvl>
+    <w:lvl w:ilvl="1" w:tplc="04090003" w:tentative="1">
+      <w:start w:val="1"/>
+      <w:numFmt w:val="bullet"/>
+      <w:lvlText w:val=""/>
+      <w:lvlJc w:val="left"/>
+      <w:pPr>
+        <w:ind w:left="2000" w:hanging="440"/>
+      </w:pPr>
+      <w:rPr>
+        <w:rFonts w:ascii="Wingdings" w:hAnsi="Wingdings" w:hint="default"/>
+      </w:rPr>
+    </w:lvl>
+    <w:lvl w:ilvl="2" w:tplc="04090005" w:tentative="1">
+      <w:start w:val="1"/>
+      <w:numFmt w:val="bullet"/>
+      <w:lvlText w:val=""/>
+      <w:lvlJc w:val="left"/>
+      <w:pPr>
+        <w:ind w:left="2440" w:hanging="440"/>
+      </w:pPr>
+      <w:rPr>
+        <w:rFonts w:ascii="Wingdings" w:hAnsi="Wingdings" w:hint="default"/>
+      </w:rPr>
+    </w:lvl>
+    <w:lvl w:ilvl="3" w:tplc="04090001" w:tentative="1">
+      <w:start w:val="1"/>
+      <w:numFmt w:val="bullet"/>
+      <w:lvlText w:val=""/>
+      <w:lvlJc w:val="left"/>
+      <w:pPr>
+        <w:ind w:left="2880" w:hanging="440"/>
+      </w:pPr>
+      <w:rPr>
+        <w:rFonts w:ascii="Wingdings" w:hAnsi="Wingdings" w:hint="default"/>
+      </w:rPr>
+    </w:lvl>
+    <w:lvl w:ilvl="4" w:tplc="04090003" w:tentative="1">
+      <w:start w:val="1"/>
+      <w:numFmt w:val="bullet"/>
+      <w:lvlText w:val=""/>
+      <w:lvlJc w:val="left"/>
+      <w:pPr>
+        <w:ind w:left="3320" w:hanging="440"/>
+      </w:pPr>
+      <w:rPr>
+        <w:rFonts w:ascii="Wingdings" w:hAnsi="Wingdings" w:hint="default"/>
+      </w:rPr>
+    </w:lvl>
+    <w:lvl w:ilvl="5" w:tplc="04090005" w:tentative="1">
+      <w:start w:val="1"/>
+      <w:numFmt w:val="bullet"/>
+      <w:lvlText w:val=""/>
+      <w:lvlJc w:val="left"/>
+      <w:pPr>
+        <w:ind w:left="3760" w:hanging="440"/>
+      </w:pPr>
+      <w:rPr>
+        <w:rFonts w:ascii="Wingdings" w:hAnsi="Wingdings" w:hint="default"/>
+      </w:rPr>
+    </w:lvl>
+    <w:lvl w:ilvl="6" w:tplc="04090001" w:tentative="1">
+      <w:start w:val="1"/>
+      <w:numFmt w:val="bullet"/>
+      <w:lvlText w:val=""/>
+      <w:lvlJc w:val="left"/>
+      <w:pPr>
+        <w:ind w:left="4200" w:hanging="440"/>
+      </w:pPr>
+      <w:rPr>
+        <w:rFonts w:ascii="Wingdings" w:hAnsi="Wingdings" w:hint="default"/>
+      </w:rPr>
+    </w:lvl>
+    <w:lvl w:ilvl="7" w:tplc="04090003" w:tentative="1">
+      <w:start w:val="1"/>
+      <w:numFmt w:val="bullet"/>
+      <w:lvlText w:val=""/>
+      <w:lvlJc w:val="left"/>
+      <w:pPr>
+        <w:ind w:left="4640" w:hanging="440"/>
+      </w:pPr>
+      <w:rPr>
+        <w:rFonts w:ascii="Wingdings" w:hAnsi="Wingdings" w:hint="default"/>
+      </w:rPr>
+    </w:lvl>
+    <w:lvl w:ilvl="8" w:tplc="04090005" w:tentative="1">
+      <w:start w:val="1"/>
+      <w:numFmt w:val="bullet"/>
+      <w:lvlText w:val=""/>
+      <w:lvlJc w:val="left"/>
+      <w:pPr>
+        <w:ind w:left="5080" w:hanging="440"/>
+      </w:pPr>
+      <w:rPr>
+        <w:rFonts w:ascii="Wingdings" w:hAnsi="Wingdings" w:hint="default"/>
+      </w:rPr>
+    </w:lvl>
+  </w:abstractNum>
+  <w:abstractNum w:abstractNumId="14" w15:restartNumberingAfterBreak="0">
     <w:nsid w:val="63E8022F"/>
     <w:multiLevelType w:val="hybridMultilevel"/>
     <w:tmpl w:val="7436D73C"/>
@@ -3880,7 +4190,7 @@
       </w:pPr>
     </w:lvl>
   </w:abstractNum>
-  <w:abstractNum w:abstractNumId="14" w15:restartNumberingAfterBreak="0">
+  <w:abstractNum w:abstractNumId="15" w15:restartNumberingAfterBreak="0">
     <w:nsid w:val="69511DFD"/>
     <w:multiLevelType w:val="hybridMultilevel"/>
     <w:tmpl w:val="4FD2BB26"/>
@@ -3993,7 +4303,7 @@
       </w:rPr>
     </w:lvl>
   </w:abstractNum>
-  <w:abstractNum w:abstractNumId="15" w15:restartNumberingAfterBreak="0">
+  <w:abstractNum w:abstractNumId="16" w15:restartNumberingAfterBreak="0">
     <w:nsid w:val="71400698"/>
     <w:multiLevelType w:val="hybridMultilevel"/>
     <w:tmpl w:val="7BFCFF74"/>
@@ -4125,10 +4435,10 @@
     <w:abstractNumId w:val="11"/>
   </w:num>
   <w:num w:numId="7" w16cid:durableId="1185361240">
-    <w:abstractNumId w:val="15"/>
+    <w:abstractNumId w:val="16"/>
   </w:num>
   <w:num w:numId="8" w16cid:durableId="1081214363">
-    <w:abstractNumId w:val="13"/>
+    <w:abstractNumId w:val="14"/>
   </w:num>
   <w:num w:numId="9" w16cid:durableId="527253557">
     <w:abstractNumId w:val="1"/>
@@ -4140,7 +4450,7 @@
     <w:abstractNumId w:val="3"/>
   </w:num>
   <w:num w:numId="12" w16cid:durableId="58139562">
-    <w:abstractNumId w:val="14"/>
+    <w:abstractNumId w:val="15"/>
   </w:num>
   <w:num w:numId="13" w16cid:durableId="1473059947">
     <w:abstractNumId w:val="6"/>
@@ -4153,6 +4463,9 @@
   </w:num>
   <w:num w:numId="16" w16cid:durableId="287979063">
     <w:abstractNumId w:val="5"/>
+  </w:num>
+  <w:num w:numId="17" w16cid:durableId="979967830">
+    <w:abstractNumId w:val="13"/>
   </w:num>
 </w:numbering>
 </file>

</xml_diff>